<commit_message>
agregue caso de uso
</commit_message>
<xml_diff>
--- a/PROYECTO SORDOS.docx
+++ b/PROYECTO SORDOS.docx
@@ -24,179 +24,197 @@
           <w:i/>
         </w:rPr>
       </w:pPr>
+    </w:p>
+    <w:p>
+      <w:pPr>
+        <w:rPr>
+          <w:i/>
+        </w:rPr>
+      </w:pPr>
+      <w:r>
+        <w:rPr>
+          <w:b/>
+          <w:i/>
+        </w:rPr>
+        <w:t>“Los próximos cien años serán un periodo de transición entre la actual tecnología del metal y el silicio a la tecnología de enzimas y neuronas”</w:t>
+      </w:r>
+      <w:r>
+        <w:rPr>
+          <w:b/>
+          <w:i/>
+        </w:rPr>
+        <w:br/>
+      </w:r>
+      <w:proofErr w:type="spellStart"/>
+      <w:r>
+        <w:rPr>
+          <w:i/>
+        </w:rPr>
+        <w:t>Freeman</w:t>
+      </w:r>
+      <w:proofErr w:type="spellEnd"/>
+      <w:r>
+        <w:rPr>
+          <w:i/>
+        </w:rPr>
+        <w:t xml:space="preserve"> </w:t>
+      </w:r>
+      <w:proofErr w:type="spellStart"/>
+      <w:r>
+        <w:rPr>
+          <w:i/>
+        </w:rPr>
+        <w:t>Dyson</w:t>
+      </w:r>
+      <w:proofErr w:type="spellEnd"/>
+      <w:r>
+        <w:rPr>
+          <w:i/>
+        </w:rPr>
+        <w:t xml:space="preserve"> – Proyecto </w:t>
+      </w:r>
+      <w:proofErr w:type="spellStart"/>
+      <w:r>
+        <w:rPr>
+          <w:i/>
+        </w:rPr>
+        <w:t>Orion</w:t>
+      </w:r>
+      <w:proofErr w:type="spellEnd"/>
+    </w:p>
+    <w:p>
+      <w:r>
+        <w:t xml:space="preserve">Y así es que a medida que avanzamos buscamos la forma de adaptarnos a la tecnología y </w:t>
+      </w:r>
+      <w:proofErr w:type="gramStart"/>
+      <w:r>
+        <w:t>mas</w:t>
+      </w:r>
+      <w:proofErr w:type="gramEnd"/>
+      <w:r>
+        <w:t xml:space="preserve"> aún de vestirla o incorporarla. Si vamos al caso preferimos enviar un </w:t>
+      </w:r>
+      <w:r>
+        <w:t xml:space="preserve">mensaje </w:t>
+      </w:r>
+      <w:r>
+        <w:t xml:space="preserve">en vez de juntarnos a tomar un café y charlar. Llego la hora de usar la tecnología para ayudarnos, </w:t>
+      </w:r>
+      <w:r>
+        <w:t>y</w:t>
+      </w:r>
+      <w:r>
+        <w:t xml:space="preserve"> comunicarnos antes que conduzca al aislamiento.</w:t>
+      </w:r>
+      <w:r>
+        <w:t xml:space="preserve"> Llego la hora de dejar de percibir la tecnología por medio de nuestros sentidos para que transmute a un sentido más. </w:t>
+      </w:r>
+    </w:p>
+    <w:p/>
+    <w:p>
+      <w:pPr>
+        <w:rPr>
+          <w:b/>
+          <w:i/>
+        </w:rPr>
+      </w:pPr>
+      <w:r>
+        <w:rPr>
+          <w:b/>
+          <w:i/>
+        </w:rPr>
+        <w:t>LA COMPUTADORA EN MI BOLSILLO.</w:t>
+      </w:r>
+    </w:p>
+    <w:p>
+      <w:r>
+        <w:t>Gu</w:t>
+      </w:r>
+      <w:r>
+        <w:t>ardamos una computadora en nuestros bolsillos, que a menudo, la utilizamos para enviar un mensaje o hablar con personas que se encuentran a una distancia de cien metros a kilómetros. Una computadora capaz de realizar cálculos sorprendentes y tan complejos que solo depende de la imaginación y creatividad del hombre que le indique un  algoritmo, para que ella lo resuelva.</w:t>
+      </w:r>
+    </w:p>
+    <w:p>
+      <w:r>
+        <w:t xml:space="preserve">Esta computadora tiene ojos y una memoria fotográfica sorprendente. Tiene </w:t>
+      </w:r>
+      <w:r>
+        <w:t>oídos capaces</w:t>
+      </w:r>
+      <w:r>
+        <w:t xml:space="preserve"> de captar frecuencias que nosotros no podemos. </w:t>
+      </w:r>
+      <w:r>
+        <w:t xml:space="preserve">También </w:t>
+      </w:r>
+      <w:r>
+        <w:t>una memoria y una capacidad de comparar factores ambientales como sonido e imagen.</w:t>
+      </w:r>
+    </w:p>
+    <w:p>
+      <w:r>
+        <w:t>Y aun así permanece en nuestro bolsillo, esperando que llegue un telegrama, suena, y lo atendemos.</w:t>
+      </w:r>
+    </w:p>
+    <w:p>
+      <w:pPr>
+        <w:rPr>
+          <w:b/>
+          <w:i/>
+        </w:rPr>
+      </w:pPr>
+      <w:r>
+        <w:rPr>
+          <w:b/>
+          <w:i/>
+        </w:rPr>
+        <w:t>UN MUNDO SIN SONIDOS.</w:t>
+      </w:r>
+    </w:p>
+    <w:p>
+      <w:pPr>
+        <w:rPr>
+          <w:i/>
+        </w:rPr>
+      </w:pPr>
+      <w:r>
+        <w:t>A diario las personas que tienen la capacidad de oír pueden salir al mundo sin problemas, ya que nuestros oídos nos alert</w:t>
+      </w:r>
+      <w:r>
+        <w:t>an de sirenas, ruidos de coches</w:t>
+      </w:r>
+      <w:r>
+        <w:t>, el timbre de la casa, la</w:t>
+      </w:r>
+      <w:r>
+        <w:t xml:space="preserve"> microonda o la tetera con el agua lista</w:t>
+      </w:r>
+      <w:r>
+        <w:t xml:space="preserve">, </w:t>
+      </w:r>
       <w:bookmarkStart w:id="0" w:name="_GoBack"/>
       <w:bookmarkEnd w:id="0"/>
-    </w:p>
-    <w:p>
-      <w:pPr>
-        <w:rPr>
-          <w:i/>
-        </w:rPr>
-      </w:pPr>
-      <w:r>
-        <w:rPr>
-          <w:b/>
-          <w:i/>
-        </w:rPr>
-        <w:t>“Los próximos cien años serán un periodo de transición entre la actual tecnología del metal y el silicio a la tecnología de enzimas y neuronas”</w:t>
-      </w:r>
-      <w:r>
-        <w:rPr>
-          <w:b/>
-          <w:i/>
-        </w:rPr>
+      <w:r>
+        <w:t xml:space="preserve"> Sin embargo hay una cuarta nación mundial, </w:t>
+      </w:r>
+      <w:r>
+        <w:t>más</w:t>
+      </w:r>
+      <w:r>
+        <w:t xml:space="preserve"> de </w:t>
+      </w:r>
+      <w:r>
+        <w:t>300</w:t>
+      </w:r>
+      <w:r>
+        <w:t xml:space="preserve"> millones de habitantes, que no pueden percibir sonidos. </w:t>
+      </w:r>
+      <w:r>
+        <w:t xml:space="preserve">Se comunican con señas pero esto no completa el estándar de comunicación social. Y cuando dan un paso a la vida cotidiana es un desafío constante. </w:t>
+      </w:r>
+      <w:r>
         <w:br/>
       </w:r>
-      <w:proofErr w:type="spellStart"/>
-      <w:r>
-        <w:rPr>
-          <w:i/>
-        </w:rPr>
-        <w:t>Freeman</w:t>
-      </w:r>
-      <w:proofErr w:type="spellEnd"/>
-      <w:r>
-        <w:rPr>
-          <w:i/>
-        </w:rPr>
-        <w:t xml:space="preserve"> </w:t>
-      </w:r>
-      <w:proofErr w:type="spellStart"/>
-      <w:r>
-        <w:rPr>
-          <w:i/>
-        </w:rPr>
-        <w:t>Dyson</w:t>
-      </w:r>
-      <w:proofErr w:type="spellEnd"/>
-      <w:r>
-        <w:rPr>
-          <w:i/>
-        </w:rPr>
-        <w:t xml:space="preserve"> – Proyecto </w:t>
-      </w:r>
-      <w:proofErr w:type="spellStart"/>
-      <w:r>
-        <w:rPr>
-          <w:i/>
-        </w:rPr>
-        <w:t>Orion</w:t>
-      </w:r>
-      <w:proofErr w:type="spellEnd"/>
-    </w:p>
-    <w:p>
-      <w:r>
-        <w:t xml:space="preserve">Y así es que a medida que avanzamos buscamos la forma de adaptarnos a la tecnología y </w:t>
-      </w:r>
-      <w:proofErr w:type="gramStart"/>
-      <w:r>
-        <w:t>mas</w:t>
-      </w:r>
-      <w:proofErr w:type="gramEnd"/>
-      <w:r>
-        <w:t xml:space="preserve"> aún de vestirla o incorporarla. Si vamos al caso preferimos enviar un </w:t>
-      </w:r>
-      <w:r>
-        <w:t>en vez de juntarnos a tomar un café y charlar. Llego la hora de usar la tecnología para ayudarnos, para comunicarnos antes que conduzca al aislamiento.</w:t>
-      </w:r>
-      <w:r>
-        <w:t xml:space="preserve"> Llego la hora de dejar de percibir la tecnología por medio de nuestros sentidos para que transmute a un sentido más. </w:t>
-      </w:r>
-    </w:p>
-    <w:p/>
-    <w:p>
-      <w:pPr>
-        <w:rPr>
-          <w:b/>
-          <w:i/>
-        </w:rPr>
-      </w:pPr>
-      <w:r>
-        <w:rPr>
-          <w:b/>
-          <w:i/>
-        </w:rPr>
-        <w:t>LA COMPUTADORA EN MI BOLSILLO.</w:t>
-      </w:r>
-    </w:p>
-    <w:p>
-      <w:r>
-        <w:t>Gu</w:t>
-      </w:r>
-      <w:r>
-        <w:t>ardamos una computadora en nuestros bolsillos, que a menudo, la utilizamos para enviar un mensaje o hablar con personas que se encuentran a una distancia de cien metros a kilómetros de distancia. Una computadora capaz de realizar cálculos sorprendentes y tan complejos que solo depende de la imaginación y creatividad del hombre que le indique un  algoritmo, para que ella lo resuelva.</w:t>
-      </w:r>
-    </w:p>
-    <w:p>
-      <w:r>
-        <w:t xml:space="preserve">Esta computadora tiene ojos y una memoria fotográfica sorprendente. Tiene </w:t>
-      </w:r>
-      <w:r>
-        <w:t>oídos capaces</w:t>
-      </w:r>
-      <w:r>
-        <w:t xml:space="preserve"> de captar frecuencias que nosotros no podemos. </w:t>
-      </w:r>
-      <w:r>
-        <w:t xml:space="preserve">También </w:t>
-      </w:r>
-      <w:r>
-        <w:t>una memoria y una capacidad de comparar factores ambientales como sonido e imagen.</w:t>
-      </w:r>
-    </w:p>
-    <w:p>
-      <w:r>
-        <w:t>Y aun así permanece en nuestro bolsillo, esperando que llegue un telegrama, suena, y lo atendemos.</w:t>
-      </w:r>
-    </w:p>
-    <w:p>
-      <w:pPr>
-        <w:rPr>
-          <w:b/>
-          <w:i/>
-        </w:rPr>
-      </w:pPr>
-      <w:r>
-        <w:rPr>
-          <w:b/>
-          <w:i/>
-        </w:rPr>
-        <w:t>UN MUNDO SIN SONIDOS.</w:t>
-      </w:r>
-    </w:p>
-    <w:p>
-      <w:pPr>
-        <w:rPr>
-          <w:i/>
-        </w:rPr>
-      </w:pPr>
-      <w:r>
-        <w:t>A diario las personas que tienen la capacidad de oír pueden salir al mundo sin problemas, ya que nuestros oídos nos alertan de sirenas, bocinas, ruidos d</w:t>
-      </w:r>
-      <w:r>
-        <w:t>e coches, el timbre de la casa, la</w:t>
-      </w:r>
-      <w:r>
-        <w:t xml:space="preserve"> microonda o la tetera con el agua lista. Sin embargo hay una cuarta nación mundial, </w:t>
-      </w:r>
-      <w:r>
-        <w:t>más</w:t>
-      </w:r>
-      <w:r>
-        <w:t xml:space="preserve"> de </w:t>
-      </w:r>
-      <w:r>
-        <w:t>300</w:t>
-      </w:r>
-      <w:r>
-        <w:t xml:space="preserve"> millones de habitantes, que no pueden percibir sonidos. </w:t>
-      </w:r>
-      <w:r>
-        <w:t xml:space="preserve">Se comunican con señas pero esto no completa el estándar de comunicación social. Y cuando dan un paso a la vida cotidiana es un desafío constante. </w:t>
-      </w:r>
-      <w:r>
-        <w:br/>
-      </w:r>
       <w:r>
         <w:rPr>
           <w:i/>
@@ -207,19 +225,7 @@
         <w:rPr>
           <w:i/>
         </w:rPr>
-        <w:t xml:space="preserve">Te imaginas como sería dejar la tetera </w:t>
-      </w:r>
-      <w:r>
-        <w:rPr>
-          <w:i/>
-        </w:rPr>
-        <w:t>hirviendo</w:t>
-      </w:r>
-      <w:r>
-        <w:rPr>
-          <w:i/>
-        </w:rPr>
-        <w:t xml:space="preserve"> en el fuego y no escuchar el alerta avisa</w:t>
+        <w:t>Te imaginas como sería dejar la tetera hirviendo en el fuego y no escuchar el alerta avisa</w:t>
       </w:r>
       <w:r>
         <w:rPr>

</xml_diff>